<commit_message>
Casos de Uso redactados
</commit_message>
<xml_diff>
--- a/Tarea Academica 1.docx
+++ b/Tarea Academica 1.docx
@@ -698,7 +698,7 @@
       <w:pPr>
         <w:numPr>
           <w:ilvl w:val="0"/>
-          <w:numId w:val="2"/>
+          <w:numId w:val="3"/>
         </w:numPr>
         <w:ind w:left="720" w:hanging="360"/>
         <w:contextualSpacing w:val="1"/>
@@ -711,6 +711,163 @@
           <w:rtl w:val="0"/>
         </w:rPr>
         <w:t xml:space="preserve">Usuario</w:t>
+      </w:r>
+    </w:p>
+    <w:p>
+      <w:pPr>
+        <w:numPr>
+          <w:ilvl w:val="0"/>
+          <w:numId w:val="3"/>
+        </w:numPr>
+        <w:ind w:left="720" w:hanging="360"/>
+        <w:contextualSpacing w:val="1"/>
+        <w:rPr>
+          <w:u w:val="none"/>
+        </w:rPr>
+      </w:pPr>
+      <w:r>
+        <w:rPr>
+          <w:rtl w:val="0"/>
+        </w:rPr>
+        <w:t xml:space="preserve">Administrador</w:t>
+      </w:r>
+    </w:p>
+    <w:p>
+      <w:pPr>
+        <w:numPr>
+          <w:ilvl w:val="0"/>
+          <w:numId w:val="3"/>
+        </w:numPr>
+        <w:ind w:left="720" w:hanging="360"/>
+        <w:contextualSpacing w:val="1"/>
+        <w:rPr>
+          <w:u w:val="none"/>
+        </w:rPr>
+      </w:pPr>
+      <w:r>
+        <w:rPr>
+          <w:rtl w:val="0"/>
+        </w:rPr>
+        <w:t xml:space="preserve">Organizador</w:t>
+      </w:r>
+    </w:p>
+    <w:p>
+      <w:pPr>
+        <w:numPr>
+          <w:ilvl w:val="0"/>
+          <w:numId w:val="3"/>
+        </w:numPr>
+        <w:ind w:left="720" w:hanging="360"/>
+        <w:contextualSpacing w:val="1"/>
+        <w:rPr>
+          <w:u w:val="none"/>
+        </w:rPr>
+      </w:pPr>
+      <w:r>
+        <w:rPr>
+          <w:rtl w:val="0"/>
+        </w:rPr>
+        <w:t xml:space="preserve">Participante</w:t>
+      </w:r>
+    </w:p>
+    <w:p>
+      <w:pPr>
+        <w:numPr>
+          <w:ilvl w:val="0"/>
+          <w:numId w:val="3"/>
+        </w:numPr>
+        <w:ind w:left="720" w:hanging="360"/>
+        <w:contextualSpacing w:val="1"/>
+        <w:rPr/>
+      </w:pPr>
+      <w:r>
+        <w:rPr>
+          <w:rtl w:val="0"/>
+        </w:rPr>
+        <w:t xml:space="preserve">P. Estándar</w:t>
+      </w:r>
+    </w:p>
+    <w:p>
+      <w:pPr>
+        <w:numPr>
+          <w:ilvl w:val="0"/>
+          <w:numId w:val="3"/>
+        </w:numPr>
+        <w:ind w:left="720" w:hanging="360"/>
+        <w:contextualSpacing w:val="1"/>
+        <w:rPr/>
+      </w:pPr>
+      <w:r>
+        <w:rPr>
+          <w:rtl w:val="0"/>
+        </w:rPr>
+        <w:t xml:space="preserve">P. Solidario</w:t>
+      </w:r>
+    </w:p>
+    <w:p>
+      <w:pPr>
+        <w:numPr>
+          <w:ilvl w:val="0"/>
+          <w:numId w:val="3"/>
+        </w:numPr>
+        <w:ind w:left="720" w:hanging="360"/>
+        <w:contextualSpacing w:val="1"/>
+        <w:rPr>
+          <w:u w:val="none"/>
+        </w:rPr>
+      </w:pPr>
+      <w:r>
+        <w:rPr>
+          <w:rtl w:val="0"/>
+        </w:rPr>
+        <w:t xml:space="preserve">Cancha</w:t>
+      </w:r>
+    </w:p>
+    <w:p>
+      <w:pPr>
+        <w:contextualSpacing w:val="0"/>
+        <w:rPr/>
+      </w:pPr>
+      <w:r>
+        <w:rPr>
+          <w:rtl w:val="0"/>
+        </w:rPr>
+      </w:r>
+    </w:p>
+    <w:p>
+      <w:pPr>
+        <w:contextualSpacing w:val="0"/>
+        <w:rPr/>
+      </w:pPr>
+      <w:r>
+        <w:rPr>
+          <w:rtl w:val="0"/>
+        </w:rPr>
+        <w:t xml:space="preserve">Pregunta 3:</w:t>
+      </w:r>
+    </w:p>
+    <w:p>
+      <w:pPr>
+        <w:contextualSpacing w:val="0"/>
+        <w:rPr/>
+      </w:pPr>
+      <w:r>
+        <w:rPr>
+          <w:rtl w:val="0"/>
+        </w:rPr>
+        <w:t xml:space="preserve">Diagrama de caso de uso (Como se relacionan con actores)</w:t>
+      </w:r>
+    </w:p>
+    <w:p>
+      <w:pPr>
+        <w:contextualSpacing w:val="0"/>
+        <w:rPr/>
+      </w:pPr>
+      <w:r>
+        <w:rPr>
+          <w:rtl w:val="0"/>
+        </w:rPr>
+        <w:t xml:space="preserve">Casos de uso: </w:t>
       </w:r>
     </w:p>
     <w:p>
@@ -729,7 +886,7 @@
         <w:rPr>
           <w:rtl w:val="0"/>
         </w:rPr>
-        <w:t xml:space="preserve">Administrador</w:t>
+        <w:t xml:space="preserve">Reservar cancha</w:t>
       </w:r>
     </w:p>
     <w:p>
@@ -748,7 +905,7 @@
         <w:rPr>
           <w:rtl w:val="0"/>
         </w:rPr>
-        <w:t xml:space="preserve">Organizador</w:t>
+        <w:t xml:space="preserve">Registrar participación</w:t>
       </w:r>
     </w:p>
     <w:p>
@@ -767,7 +924,7 @@
         <w:rPr>
           <w:rtl w:val="0"/>
         </w:rPr>
-        <w:t xml:space="preserve">Participante</w:t>
+        <w:t xml:space="preserve">Visualizar lista de participantes</w:t>
       </w:r>
     </w:p>
     <w:p>
@@ -778,13 +935,15 @@
         </w:numPr>
         <w:ind w:left="720" w:hanging="360"/>
         <w:contextualSpacing w:val="1"/>
-        <w:rPr/>
-      </w:pPr>
-      <w:r>
-        <w:rPr>
-          <w:rtl w:val="0"/>
-        </w:rPr>
-        <w:t xml:space="preserve">P. Estándar</w:t>
+        <w:rPr>
+          <w:u w:val="none"/>
+        </w:rPr>
+      </w:pPr>
+      <w:r>
+        <w:rPr>
+          <w:rtl w:val="0"/>
+        </w:rPr>
+        <w:t xml:space="preserve">Remover reservas caducas</w:t>
       </w:r>
     </w:p>
     <w:p>
@@ -795,23 +954,6 @@
         </w:numPr>
         <w:ind w:left="720" w:hanging="360"/>
         <w:contextualSpacing w:val="1"/>
-        <w:rPr/>
-      </w:pPr>
-      <w:r>
-        <w:rPr>
-          <w:rtl w:val="0"/>
-        </w:rPr>
-        <w:t xml:space="preserve">P. Solidario</w:t>
-      </w:r>
-    </w:p>
-    <w:p>
-      <w:pPr>
-        <w:numPr>
-          <w:ilvl w:val="0"/>
-          <w:numId w:val="2"/>
-        </w:numPr>
-        <w:ind w:left="720" w:hanging="360"/>
-        <w:contextualSpacing w:val="1"/>
         <w:rPr>
           <w:u w:val="none"/>
         </w:rPr>
@@ -820,42 +962,7 @@
         <w:rPr>
           <w:rtl w:val="0"/>
         </w:rPr>
-        <w:t xml:space="preserve">Cancha</w:t>
-      </w:r>
-    </w:p>
-    <w:p>
-      <w:pPr>
-        <w:contextualSpacing w:val="0"/>
-        <w:rPr/>
-      </w:pPr>
-      <w:r>
-        <w:rPr>
-          <w:rtl w:val="0"/>
-        </w:rPr>
-      </w:r>
-    </w:p>
-    <w:p>
-      <w:pPr>
-        <w:contextualSpacing w:val="0"/>
-        <w:rPr/>
-      </w:pPr>
-      <w:r>
-        <w:rPr>
-          <w:rtl w:val="0"/>
-        </w:rPr>
-        <w:t xml:space="preserve">Pregunta 3:</w:t>
-      </w:r>
-    </w:p>
-    <w:p>
-      <w:pPr>
-        <w:contextualSpacing w:val="0"/>
-        <w:rPr/>
-      </w:pPr>
-      <w:r>
-        <w:rPr>
-          <w:rtl w:val="0"/>
-        </w:rPr>
-        <w:t xml:space="preserve">Diagrama de caso de uso</w:t>
+        <w:t xml:space="preserve">Confirmar reserva</w:t>
       </w:r>
     </w:p>
     <w:p>
@@ -879,6 +986,18 @@
           <w:rtl w:val="0"/>
         </w:rPr>
         <w:t xml:space="preserve">Pregunta 4:</w:t>
+      </w:r>
+    </w:p>
+    <w:p>
+      <w:pPr>
+        <w:contextualSpacing w:val="0"/>
+        <w:rPr/>
+      </w:pPr>
+      <w:r>
+        <w:rPr>
+          <w:rtl w:val="0"/>
+        </w:rPr>
+        <w:t xml:space="preserve">Diagrama de robustez</w:t>
       </w:r>
     </w:p>
     <w:sectPr>
@@ -1005,6 +1124,116 @@
   <w:abstractNum w:abstractNumId="2">
     <w:lvl w:ilvl="0">
       <w:start w:val="1"/>
+      <w:numFmt w:val="decimal"/>
+      <w:lvlText w:val="%1."/>
+      <w:lvlJc w:val="left"/>
+      <w:pPr>
+        <w:ind w:left="720" w:hanging="360"/>
+      </w:pPr>
+      <w:rPr>
+        <w:u w:val="none"/>
+      </w:rPr>
+    </w:lvl>
+    <w:lvl w:ilvl="1">
+      <w:start w:val="1"/>
+      <w:numFmt w:val="lowerLetter"/>
+      <w:lvlText w:val="%2."/>
+      <w:lvlJc w:val="left"/>
+      <w:pPr>
+        <w:ind w:left="1440" w:hanging="360"/>
+      </w:pPr>
+      <w:rPr>
+        <w:u w:val="none"/>
+      </w:rPr>
+    </w:lvl>
+    <w:lvl w:ilvl="2">
+      <w:start w:val="1"/>
+      <w:numFmt w:val="lowerRoman"/>
+      <w:lvlText w:val="%3."/>
+      <w:lvlJc w:val="right"/>
+      <w:pPr>
+        <w:ind w:left="2160" w:hanging="360"/>
+      </w:pPr>
+      <w:rPr>
+        <w:u w:val="none"/>
+      </w:rPr>
+    </w:lvl>
+    <w:lvl w:ilvl="3">
+      <w:start w:val="1"/>
+      <w:numFmt w:val="decimal"/>
+      <w:lvlText w:val="%4."/>
+      <w:lvlJc w:val="left"/>
+      <w:pPr>
+        <w:ind w:left="2880" w:hanging="360"/>
+      </w:pPr>
+      <w:rPr>
+        <w:u w:val="none"/>
+      </w:rPr>
+    </w:lvl>
+    <w:lvl w:ilvl="4">
+      <w:start w:val="1"/>
+      <w:numFmt w:val="lowerLetter"/>
+      <w:lvlText w:val="%5."/>
+      <w:lvlJc w:val="left"/>
+      <w:pPr>
+        <w:ind w:left="3600" w:hanging="360"/>
+      </w:pPr>
+      <w:rPr>
+        <w:u w:val="none"/>
+      </w:rPr>
+    </w:lvl>
+    <w:lvl w:ilvl="5">
+      <w:start w:val="1"/>
+      <w:numFmt w:val="lowerRoman"/>
+      <w:lvlText w:val="%6."/>
+      <w:lvlJc w:val="right"/>
+      <w:pPr>
+        <w:ind w:left="4320" w:hanging="360"/>
+      </w:pPr>
+      <w:rPr>
+        <w:u w:val="none"/>
+      </w:rPr>
+    </w:lvl>
+    <w:lvl w:ilvl="6">
+      <w:start w:val="1"/>
+      <w:numFmt w:val="decimal"/>
+      <w:lvlText w:val="%7."/>
+      <w:lvlJc w:val="left"/>
+      <w:pPr>
+        <w:ind w:left="5040" w:hanging="360"/>
+      </w:pPr>
+      <w:rPr>
+        <w:u w:val="none"/>
+      </w:rPr>
+    </w:lvl>
+    <w:lvl w:ilvl="7">
+      <w:start w:val="1"/>
+      <w:numFmt w:val="lowerLetter"/>
+      <w:lvlText w:val="%8."/>
+      <w:lvlJc w:val="left"/>
+      <w:pPr>
+        <w:ind w:left="5760" w:hanging="360"/>
+      </w:pPr>
+      <w:rPr>
+        <w:u w:val="none"/>
+      </w:rPr>
+    </w:lvl>
+    <w:lvl w:ilvl="8">
+      <w:start w:val="1"/>
+      <w:numFmt w:val="lowerRoman"/>
+      <w:lvlText w:val="%9."/>
+      <w:lvlJc w:val="right"/>
+      <w:pPr>
+        <w:ind w:left="6480" w:hanging="360"/>
+      </w:pPr>
+      <w:rPr>
+        <w:u w:val="none"/>
+      </w:rPr>
+    </w:lvl>
+  </w:abstractNum>
+  <w:abstractNum w:abstractNumId="3">
+    <w:lvl w:ilvl="0">
+      <w:start w:val="1"/>
       <w:numFmt w:val="bullet"/>
       <w:lvlText w:val="●"/>
       <w:lvlJc w:val="left"/>
@@ -1117,6 +1346,9 @@
   </w:num>
   <w:num w:numId="2">
     <w:abstractNumId w:val="2"/>
+  </w:num>
+  <w:num w:numId="3">
+    <w:abstractNumId w:val="3"/>
   </w:num>
 </w:numbering>
 </file>

</xml_diff>

<commit_message>
Completar especificaciones de casos de usos
</commit_message>
<xml_diff>
--- a/Tarea Academica 1.docx
+++ b/Tarea Academica 1.docx
@@ -1070,12 +1070,183 @@
         <w:rPr>
           <w:rtl w:val="0"/>
         </w:rPr>
+        <w:t xml:space="preserve">Actores:</w:t>
+      </w:r>
+    </w:p>
+    <w:p>
+      <w:pPr>
+        <w:numPr>
+          <w:ilvl w:val="2"/>
+          <w:numId w:val="4"/>
+        </w:numPr>
+        <w:ind w:left="2160" w:hanging="360"/>
+        <w:contextualSpacing w:val="1"/>
+        <w:rPr>
+          <w:u w:val="none"/>
+        </w:rPr>
+      </w:pPr>
+      <w:r>
+        <w:rPr>
+          <w:rtl w:val="0"/>
+        </w:rPr>
+        <w:t xml:space="preserve">Usuario organizador</w:t>
+      </w:r>
+    </w:p>
+    <w:p>
+      <w:pPr>
+        <w:numPr>
+          <w:ilvl w:val="1"/>
+          <w:numId w:val="4"/>
+        </w:numPr>
+        <w:ind w:left="1440" w:hanging="360"/>
+        <w:contextualSpacing w:val="1"/>
+        <w:rPr>
+          <w:u w:val="none"/>
+        </w:rPr>
+      </w:pPr>
+      <w:r>
+        <w:rPr>
+          <w:rtl w:val="0"/>
+        </w:rPr>
+        <w:t xml:space="preserve">Descripción</w:t>
+      </w:r>
+    </w:p>
+    <w:p>
+      <w:pPr>
+        <w:numPr>
+          <w:ilvl w:val="2"/>
+          <w:numId w:val="4"/>
+        </w:numPr>
+        <w:ind w:left="2160" w:hanging="360"/>
+        <w:contextualSpacing w:val="1"/>
+        <w:rPr>
+          <w:u w:val="none"/>
+        </w:rPr>
+      </w:pPr>
+      <w:r>
+        <w:rPr>
+          <w:rtl w:val="0"/>
+        </w:rPr>
+        <w:t xml:space="preserve">Es el proceso de reserva desde la perspectiva del actor</w:t>
+      </w:r>
+    </w:p>
+    <w:p>
+      <w:pPr>
+        <w:numPr>
+          <w:ilvl w:val="1"/>
+          <w:numId w:val="4"/>
+        </w:numPr>
+        <w:ind w:left="1440" w:hanging="360"/>
+        <w:contextualSpacing w:val="1"/>
+        <w:rPr>
+          <w:u w:val="none"/>
+        </w:rPr>
+      </w:pPr>
+      <w:r>
+        <w:rPr>
+          <w:rtl w:val="0"/>
+        </w:rPr>
+        <w:t xml:space="preserve">Flujo regular</w:t>
+      </w:r>
+    </w:p>
+    <w:p>
+      <w:pPr>
+        <w:numPr>
+          <w:ilvl w:val="2"/>
+          <w:numId w:val="4"/>
+        </w:numPr>
+        <w:ind w:left="2160" w:hanging="360"/>
+        <w:contextualSpacing w:val="1"/>
+        <w:rPr>
+          <w:u w:val="none"/>
+        </w:rPr>
+      </w:pPr>
+      <w:r>
+        <w:rPr>
+          <w:rtl w:val="0"/>
+        </w:rPr>
         <w:t xml:space="preserve">Ingresa a interfaz de registro de reserva</w:t>
       </w:r>
     </w:p>
     <w:p>
       <w:pPr>
         <w:numPr>
+          <w:ilvl w:val="2"/>
+          <w:numId w:val="4"/>
+        </w:numPr>
+        <w:ind w:left="2160" w:hanging="360"/>
+        <w:contextualSpacing w:val="1"/>
+        <w:rPr>
+          <w:u w:val="none"/>
+        </w:rPr>
+      </w:pPr>
+      <w:r>
+        <w:rPr>
+          <w:rtl w:val="0"/>
+        </w:rPr>
+        <w:t xml:space="preserve">Selecciona un horario</w:t>
+      </w:r>
+    </w:p>
+    <w:p>
+      <w:pPr>
+        <w:numPr>
+          <w:ilvl w:val="2"/>
+          <w:numId w:val="4"/>
+        </w:numPr>
+        <w:ind w:left="2160" w:hanging="360"/>
+        <w:contextualSpacing w:val="1"/>
+        <w:rPr>
+          <w:u w:val="none"/>
+        </w:rPr>
+      </w:pPr>
+      <w:r>
+        <w:rPr>
+          <w:rtl w:val="0"/>
+        </w:rPr>
+        <w:t xml:space="preserve">Selecciona una de las canchas disponibles</w:t>
+      </w:r>
+    </w:p>
+    <w:p>
+      <w:pPr>
+        <w:numPr>
+          <w:ilvl w:val="2"/>
+          <w:numId w:val="4"/>
+        </w:numPr>
+        <w:ind w:left="2160" w:hanging="360"/>
+        <w:contextualSpacing w:val="1"/>
+        <w:rPr>
+          <w:u w:val="none"/>
+        </w:rPr>
+      </w:pPr>
+      <w:r>
+        <w:rPr>
+          <w:rtl w:val="0"/>
+        </w:rPr>
+        <w:t xml:space="preserve">Confirma selección</w:t>
+      </w:r>
+    </w:p>
+    <w:p>
+      <w:pPr>
+        <w:numPr>
+          <w:ilvl w:val="2"/>
+          <w:numId w:val="4"/>
+        </w:numPr>
+        <w:ind w:left="2160" w:hanging="360"/>
+        <w:contextualSpacing w:val="1"/>
+        <w:rPr>
+          <w:u w:val="none"/>
+        </w:rPr>
+      </w:pPr>
+      <w:r>
+        <w:rPr>
+          <w:rtl w:val="0"/>
+        </w:rPr>
+        <w:t xml:space="preserve">Fin</w:t>
+      </w:r>
+    </w:p>
+    <w:p>
+      <w:pPr>
+        <w:numPr>
           <w:ilvl w:val="1"/>
           <w:numId w:val="4"/>
         </w:numPr>
@@ -1089,7 +1260,26 @@
         <w:rPr>
           <w:rtl w:val="0"/>
         </w:rPr>
-        <w:t xml:space="preserve">Selecciona un horario</w:t>
+        <w:t xml:space="preserve">Precondición:</w:t>
+      </w:r>
+    </w:p>
+    <w:p>
+      <w:pPr>
+        <w:numPr>
+          <w:ilvl w:val="2"/>
+          <w:numId w:val="4"/>
+        </w:numPr>
+        <w:ind w:left="2160" w:hanging="360"/>
+        <w:contextualSpacing w:val="1"/>
+        <w:rPr>
+          <w:u w:val="none"/>
+        </w:rPr>
+      </w:pPr>
+      <w:r>
+        <w:rPr>
+          <w:rtl w:val="0"/>
+        </w:rPr>
+        <w:t xml:space="preserve">El usuario ha ingresado al sistema</w:t>
       </w:r>
     </w:p>
     <w:p>
@@ -1108,7 +1298,43 @@
         <w:rPr>
           <w:rtl w:val="0"/>
         </w:rPr>
-        <w:t xml:space="preserve">Selecciona una de las canchas disponibles</w:t>
+        <w:t xml:space="preserve">Poscondición:</w:t>
+      </w:r>
+    </w:p>
+    <w:p>
+      <w:pPr>
+        <w:numPr>
+          <w:ilvl w:val="2"/>
+          <w:numId w:val="4"/>
+        </w:numPr>
+        <w:ind w:left="2160" w:hanging="360"/>
+        <w:contextualSpacing w:val="1"/>
+        <w:rPr>
+          <w:u w:val="none"/>
+        </w:rPr>
+      </w:pPr>
+      <w:r>
+        <w:rPr>
+          <w:rtl w:val="0"/>
+        </w:rPr>
+        <w:t xml:space="preserve">El usuario ha reservado la cancha</w:t>
+      </w:r>
+    </w:p>
+    <w:p>
+      <w:pPr>
+        <w:numPr>
+          <w:ilvl w:val="0"/>
+          <w:numId w:val="4"/>
+        </w:numPr>
+        <w:ind w:left="720" w:hanging="360"/>
+        <w:contextualSpacing w:val="1"/>
+        <w:rPr/>
+      </w:pPr>
+      <w:r>
+        <w:rPr>
+          <w:rtl w:val="0"/>
+        </w:rPr>
+        <w:t xml:space="preserve">Registrar participación</w:t>
       </w:r>
     </w:p>
     <w:p>
@@ -1127,7 +1353,26 @@
         <w:rPr>
           <w:rtl w:val="0"/>
         </w:rPr>
-        <w:t xml:space="preserve">Confirma selección</w:t>
+        <w:t xml:space="preserve">Actores</w:t>
+      </w:r>
+    </w:p>
+    <w:p>
+      <w:pPr>
+        <w:numPr>
+          <w:ilvl w:val="2"/>
+          <w:numId w:val="4"/>
+        </w:numPr>
+        <w:ind w:left="2160" w:hanging="360"/>
+        <w:contextualSpacing w:val="1"/>
+        <w:rPr>
+          <w:u w:val="none"/>
+        </w:rPr>
+      </w:pPr>
+      <w:r>
+        <w:rPr>
+          <w:rtl w:val="0"/>
+        </w:rPr>
+        <w:t xml:space="preserve">Usuario participante</w:t>
       </w:r>
     </w:p>
     <w:p>
@@ -1146,6 +1391,177 @@
         <w:rPr>
           <w:rtl w:val="0"/>
         </w:rPr>
+        <w:t xml:space="preserve">Descripción</w:t>
+      </w:r>
+    </w:p>
+    <w:p>
+      <w:pPr>
+        <w:numPr>
+          <w:ilvl w:val="2"/>
+          <w:numId w:val="4"/>
+        </w:numPr>
+        <w:ind w:left="2160" w:hanging="360"/>
+        <w:contextualSpacing w:val="1"/>
+        <w:rPr>
+          <w:u w:val="none"/>
+        </w:rPr>
+      </w:pPr>
+      <w:r>
+        <w:rPr>
+          <w:rtl w:val="0"/>
+        </w:rPr>
+        <w:t xml:space="preserve">Un usuario desea ingresar a una reserva hecha previamente por otro usuario. </w:t>
+      </w:r>
+    </w:p>
+    <w:p>
+      <w:pPr>
+        <w:numPr>
+          <w:ilvl w:val="1"/>
+          <w:numId w:val="4"/>
+        </w:numPr>
+        <w:ind w:left="1440" w:hanging="360"/>
+        <w:contextualSpacing w:val="1"/>
+        <w:rPr>
+          <w:u w:val="none"/>
+        </w:rPr>
+      </w:pPr>
+      <w:r>
+        <w:rPr>
+          <w:rtl w:val="0"/>
+        </w:rPr>
+        <w:t xml:space="preserve">Flujo regular</w:t>
+      </w:r>
+    </w:p>
+    <w:p>
+      <w:pPr>
+        <w:numPr>
+          <w:ilvl w:val="2"/>
+          <w:numId w:val="4"/>
+        </w:numPr>
+        <w:ind w:left="2160" w:hanging="360"/>
+        <w:contextualSpacing w:val="1"/>
+        <w:rPr>
+          <w:u w:val="none"/>
+        </w:rPr>
+      </w:pPr>
+      <w:r>
+        <w:rPr>
+          <w:rtl w:val="0"/>
+        </w:rPr>
+        <w:t xml:space="preserve">Ingresa a la interfaz de participar en partido</w:t>
+      </w:r>
+    </w:p>
+    <w:p>
+      <w:pPr>
+        <w:numPr>
+          <w:ilvl w:val="2"/>
+          <w:numId w:val="4"/>
+        </w:numPr>
+        <w:ind w:left="2160" w:hanging="360"/>
+        <w:contextualSpacing w:val="1"/>
+        <w:rPr>
+          <w:u w:val="none"/>
+        </w:rPr>
+      </w:pPr>
+      <w:r>
+        <w:rPr>
+          <w:rtl w:val="0"/>
+        </w:rPr>
+        <w:t xml:space="preserve">Selecciona horario</w:t>
+      </w:r>
+    </w:p>
+    <w:p>
+      <w:pPr>
+        <w:numPr>
+          <w:ilvl w:val="2"/>
+          <w:numId w:val="4"/>
+        </w:numPr>
+        <w:ind w:left="2160" w:hanging="360"/>
+        <w:contextualSpacing w:val="1"/>
+        <w:rPr>
+          <w:u w:val="none"/>
+        </w:rPr>
+      </w:pPr>
+      <w:r>
+        <w:rPr>
+          <w:rtl w:val="0"/>
+        </w:rPr>
+        <w:t xml:space="preserve">Selecciona cancha</w:t>
+      </w:r>
+    </w:p>
+    <w:p>
+      <w:pPr>
+        <w:numPr>
+          <w:ilvl w:val="2"/>
+          <w:numId w:val="4"/>
+        </w:numPr>
+        <w:ind w:left="2160" w:hanging="360"/>
+        <w:contextualSpacing w:val="1"/>
+        <w:rPr>
+          <w:u w:val="none"/>
+        </w:rPr>
+      </w:pPr>
+      <w:r>
+        <w:rPr>
+          <w:rtl w:val="0"/>
+        </w:rPr>
+        <w:t xml:space="preserve">Visualiza participantes</w:t>
+      </w:r>
+    </w:p>
+    <w:p>
+      <w:pPr>
+        <w:numPr>
+          <w:ilvl w:val="2"/>
+          <w:numId w:val="4"/>
+        </w:numPr>
+        <w:ind w:left="2160" w:hanging="360"/>
+        <w:contextualSpacing w:val="1"/>
+        <w:rPr>
+          <w:u w:val="none"/>
+        </w:rPr>
+      </w:pPr>
+      <w:r>
+        <w:rPr>
+          <w:rtl w:val="0"/>
+        </w:rPr>
+        <w:t xml:space="preserve">Selecciona modo de participante</w:t>
+      </w:r>
+    </w:p>
+    <w:p>
+      <w:pPr>
+        <w:numPr>
+          <w:ilvl w:val="2"/>
+          <w:numId w:val="4"/>
+        </w:numPr>
+        <w:ind w:left="2160" w:hanging="360"/>
+        <w:contextualSpacing w:val="1"/>
+        <w:rPr>
+          <w:u w:val="none"/>
+        </w:rPr>
+      </w:pPr>
+      <w:r>
+        <w:rPr>
+          <w:rtl w:val="0"/>
+        </w:rPr>
+        <w:t xml:space="preserve">Confirma participación</w:t>
+      </w:r>
+    </w:p>
+    <w:p>
+      <w:pPr>
+        <w:numPr>
+          <w:ilvl w:val="2"/>
+          <w:numId w:val="4"/>
+        </w:numPr>
+        <w:ind w:left="2160" w:hanging="360"/>
+        <w:contextualSpacing w:val="1"/>
+        <w:rPr>
+          <w:u w:val="none"/>
+        </w:rPr>
+      </w:pPr>
+      <w:r>
+        <w:rPr>
+          <w:rtl w:val="0"/>
+        </w:rPr>
         <w:t xml:space="preserve">Fin</w:t>
       </w:r>
     </w:p>
@@ -1190,6 +1606,25 @@
     <w:p>
       <w:pPr>
         <w:numPr>
+          <w:ilvl w:val="2"/>
+          <w:numId w:val="4"/>
+        </w:numPr>
+        <w:ind w:left="2160" w:hanging="360"/>
+        <w:contextualSpacing w:val="1"/>
+        <w:rPr>
+          <w:u w:val="none"/>
+        </w:rPr>
+      </w:pPr>
+      <w:r>
+        <w:rPr>
+          <w:rtl w:val="0"/>
+        </w:rPr>
+        <w:t xml:space="preserve">Existen canchas disponibles a la hora que el usuario desea</w:t>
+      </w:r>
+    </w:p>
+    <w:p>
+      <w:pPr>
+        <w:numPr>
           <w:ilvl w:val="1"/>
           <w:numId w:val="4"/>
         </w:numPr>
@@ -1222,7 +1657,7 @@
         <w:rPr>
           <w:rtl w:val="0"/>
         </w:rPr>
-        <w:t xml:space="preserve">El usuario ha reservado la cancha</w:t>
+        <w:t xml:space="preserve">La participación del usuario queda registrada</w:t>
       </w:r>
     </w:p>
     <w:p>
@@ -1239,7 +1674,7 @@
         <w:rPr>
           <w:rtl w:val="0"/>
         </w:rPr>
-        <w:t xml:space="preserve">Registrar participación</w:t>
+        <w:t xml:space="preserve">Visualizar lista de participantes </w:t>
       </w:r>
     </w:p>
     <w:p>
@@ -1258,7 +1693,26 @@
         <w:rPr>
           <w:rtl w:val="0"/>
         </w:rPr>
-        <w:t xml:space="preserve">Ingresa a la interfaz de participar en partido</w:t>
+        <w:t xml:space="preserve">Actores</w:t>
+      </w:r>
+    </w:p>
+    <w:p>
+      <w:pPr>
+        <w:numPr>
+          <w:ilvl w:val="2"/>
+          <w:numId w:val="4"/>
+        </w:numPr>
+        <w:ind w:left="2160" w:hanging="360"/>
+        <w:contextualSpacing w:val="1"/>
+        <w:rPr>
+          <w:u w:val="none"/>
+        </w:rPr>
+      </w:pPr>
+      <w:r>
+        <w:rPr>
+          <w:rtl w:val="0"/>
+        </w:rPr>
+        <w:t xml:space="preserve">Organizador</w:t>
       </w:r>
     </w:p>
     <w:p>
@@ -1277,7 +1731,26 @@
         <w:rPr>
           <w:rtl w:val="0"/>
         </w:rPr>
-        <w:t xml:space="preserve">Selecciona horario</w:t>
+        <w:t xml:space="preserve">Descripción</w:t>
+      </w:r>
+    </w:p>
+    <w:p>
+      <w:pPr>
+        <w:numPr>
+          <w:ilvl w:val="2"/>
+          <w:numId w:val="4"/>
+        </w:numPr>
+        <w:ind w:left="2160" w:hanging="360"/>
+        <w:contextualSpacing w:val="1"/>
+        <w:rPr>
+          <w:u w:val="none"/>
+        </w:rPr>
+      </w:pPr>
+      <w:r>
+        <w:rPr>
+          <w:rtl w:val="0"/>
+        </w:rPr>
+        <w:t xml:space="preserve">El organizador desea visualizar quienes se han inscrito en la reserva propuesta y ver el progreso para poder proyectar si su reserva es viable o va a ser cancelada.</w:t>
       </w:r>
     </w:p>
     <w:p>
@@ -1296,7 +1769,64 @@
         <w:rPr>
           <w:rtl w:val="0"/>
         </w:rPr>
-        <w:t xml:space="preserve">Selecciona cancha</w:t>
+        <w:t xml:space="preserve">Flujo regular:</w:t>
+      </w:r>
+    </w:p>
+    <w:p>
+      <w:pPr>
+        <w:numPr>
+          <w:ilvl w:val="2"/>
+          <w:numId w:val="4"/>
+        </w:numPr>
+        <w:ind w:left="2160" w:hanging="360"/>
+        <w:contextualSpacing w:val="1"/>
+        <w:rPr>
+          <w:u w:val="none"/>
+        </w:rPr>
+      </w:pPr>
+      <w:r>
+        <w:rPr>
+          <w:rtl w:val="0"/>
+        </w:rPr>
+        <w:t xml:space="preserve">Ingresa a interfaz de organizador</w:t>
+      </w:r>
+    </w:p>
+    <w:p>
+      <w:pPr>
+        <w:numPr>
+          <w:ilvl w:val="2"/>
+          <w:numId w:val="4"/>
+        </w:numPr>
+        <w:ind w:left="2160" w:hanging="360"/>
+        <w:contextualSpacing w:val="1"/>
+        <w:rPr>
+          <w:u w:val="none"/>
+        </w:rPr>
+      </w:pPr>
+      <w:r>
+        <w:rPr>
+          <w:rtl w:val="0"/>
+        </w:rPr>
+        <w:t xml:space="preserve">Automáticamente visualiza la lista de participantes</w:t>
+      </w:r>
+    </w:p>
+    <w:p>
+      <w:pPr>
+        <w:numPr>
+          <w:ilvl w:val="2"/>
+          <w:numId w:val="4"/>
+        </w:numPr>
+        <w:ind w:left="2160" w:hanging="360"/>
+        <w:contextualSpacing w:val="1"/>
+        <w:rPr>
+          <w:u w:val="none"/>
+        </w:rPr>
+      </w:pPr>
+      <w:r>
+        <w:rPr>
+          <w:rtl w:val="0"/>
+        </w:rPr>
+        <w:t xml:space="preserve">Fin</w:t>
       </w:r>
     </w:p>
     <w:p>
@@ -1315,7 +1845,45 @@
         <w:rPr>
           <w:rtl w:val="0"/>
         </w:rPr>
-        <w:t xml:space="preserve">Visualiza participantes</w:t>
+        <w:t xml:space="preserve">Precondición:</w:t>
+      </w:r>
+    </w:p>
+    <w:p>
+      <w:pPr>
+        <w:numPr>
+          <w:ilvl w:val="2"/>
+          <w:numId w:val="4"/>
+        </w:numPr>
+        <w:ind w:left="2160" w:hanging="360"/>
+        <w:contextualSpacing w:val="1"/>
+        <w:rPr>
+          <w:u w:val="none"/>
+        </w:rPr>
+      </w:pPr>
+      <w:r>
+        <w:rPr>
+          <w:rtl w:val="0"/>
+        </w:rPr>
+        <w:t xml:space="preserve">El usuario ha ingresado al sistema</w:t>
+      </w:r>
+    </w:p>
+    <w:p>
+      <w:pPr>
+        <w:numPr>
+          <w:ilvl w:val="2"/>
+          <w:numId w:val="4"/>
+        </w:numPr>
+        <w:ind w:left="2160" w:hanging="360"/>
+        <w:contextualSpacing w:val="1"/>
+        <w:rPr>
+          <w:u w:val="none"/>
+        </w:rPr>
+      </w:pPr>
+      <w:r>
+        <w:rPr>
+          <w:rtl w:val="0"/>
+        </w:rPr>
+        <w:t xml:space="preserve">Tiene una reserva pendiente</w:t>
       </w:r>
     </w:p>
     <w:p>
@@ -1334,7 +1902,43 @@
         <w:rPr>
           <w:rtl w:val="0"/>
         </w:rPr>
-        <w:t xml:space="preserve">Confirma participación</w:t>
+        <w:t xml:space="preserve">Poscondición:</w:t>
+      </w:r>
+    </w:p>
+    <w:p>
+      <w:pPr>
+        <w:numPr>
+          <w:ilvl w:val="2"/>
+          <w:numId w:val="4"/>
+        </w:numPr>
+        <w:ind w:left="2160" w:hanging="360"/>
+        <w:contextualSpacing w:val="1"/>
+        <w:rPr>
+          <w:u w:val="none"/>
+        </w:rPr>
+      </w:pPr>
+      <w:r>
+        <w:rPr>
+          <w:rtl w:val="0"/>
+        </w:rPr>
+        <w:t xml:space="preserve">Visualiza satisfactoriamente los usuarios que se han comprometido a participar.</w:t>
+      </w:r>
+    </w:p>
+    <w:p>
+      <w:pPr>
+        <w:numPr>
+          <w:ilvl w:val="0"/>
+          <w:numId w:val="4"/>
+        </w:numPr>
+        <w:ind w:left="720" w:hanging="360"/>
+        <w:contextualSpacing w:val="1"/>
+        <w:rPr/>
+      </w:pPr>
+      <w:r>
+        <w:rPr>
+          <w:rtl w:val="0"/>
+        </w:rPr>
+        <w:t xml:space="preserve">Remover reservas caducas</w:t>
       </w:r>
     </w:p>
     <w:p>
@@ -1353,6 +1957,177 @@
         <w:rPr>
           <w:rtl w:val="0"/>
         </w:rPr>
+        <w:t xml:space="preserve">Actores</w:t>
+      </w:r>
+    </w:p>
+    <w:p>
+      <w:pPr>
+        <w:numPr>
+          <w:ilvl w:val="2"/>
+          <w:numId w:val="4"/>
+        </w:numPr>
+        <w:ind w:left="2160" w:hanging="360"/>
+        <w:contextualSpacing w:val="1"/>
+        <w:rPr>
+          <w:u w:val="none"/>
+        </w:rPr>
+      </w:pPr>
+      <w:r>
+        <w:rPr>
+          <w:rtl w:val="0"/>
+        </w:rPr>
+        <w:t xml:space="preserve">Administrador</w:t>
+      </w:r>
+    </w:p>
+    <w:p>
+      <w:pPr>
+        <w:numPr>
+          <w:ilvl w:val="1"/>
+          <w:numId w:val="4"/>
+        </w:numPr>
+        <w:ind w:left="1440" w:hanging="360"/>
+        <w:contextualSpacing w:val="1"/>
+        <w:rPr>
+          <w:u w:val="none"/>
+        </w:rPr>
+      </w:pPr>
+      <w:r>
+        <w:rPr>
+          <w:rtl w:val="0"/>
+        </w:rPr>
+        <w:t xml:space="preserve">Descripción</w:t>
+      </w:r>
+    </w:p>
+    <w:p>
+      <w:pPr>
+        <w:numPr>
+          <w:ilvl w:val="2"/>
+          <w:numId w:val="4"/>
+        </w:numPr>
+        <w:ind w:left="2160" w:hanging="360"/>
+        <w:contextualSpacing w:val="1"/>
+        <w:rPr>
+          <w:u w:val="none"/>
+        </w:rPr>
+      </w:pPr>
+      <w:r>
+        <w:rPr>
+          <w:rtl w:val="0"/>
+        </w:rPr>
+        <w:t xml:space="preserve">El administrador verifica las reservas actuales y puede ver que tanta actividad tiene las reservas y remover aquellas cuyo organizador no ha logrado conseguir participantes ni ha ingresado a verificar si han ingresado personas.</w:t>
+      </w:r>
+    </w:p>
+    <w:p>
+      <w:pPr>
+        <w:numPr>
+          <w:ilvl w:val="1"/>
+          <w:numId w:val="4"/>
+        </w:numPr>
+        <w:ind w:left="1440" w:hanging="360"/>
+        <w:contextualSpacing w:val="1"/>
+        <w:rPr>
+          <w:u w:val="none"/>
+        </w:rPr>
+      </w:pPr>
+      <w:r>
+        <w:rPr>
+          <w:rtl w:val="0"/>
+        </w:rPr>
+        <w:t xml:space="preserve">Flujo regular</w:t>
+      </w:r>
+    </w:p>
+    <w:p>
+      <w:pPr>
+        <w:numPr>
+          <w:ilvl w:val="2"/>
+          <w:numId w:val="4"/>
+        </w:numPr>
+        <w:ind w:left="2160" w:hanging="360"/>
+        <w:contextualSpacing w:val="1"/>
+        <w:rPr>
+          <w:u w:val="none"/>
+        </w:rPr>
+      </w:pPr>
+      <w:r>
+        <w:rPr>
+          <w:rtl w:val="0"/>
+        </w:rPr>
+        <w:t xml:space="preserve">Ingresa a interfaz de reserva inactiva</w:t>
+      </w:r>
+    </w:p>
+    <w:p>
+      <w:pPr>
+        <w:numPr>
+          <w:ilvl w:val="2"/>
+          <w:numId w:val="4"/>
+        </w:numPr>
+        <w:ind w:left="2160" w:hanging="360"/>
+        <w:contextualSpacing w:val="1"/>
+        <w:rPr>
+          <w:u w:val="none"/>
+        </w:rPr>
+      </w:pPr>
+      <w:r>
+        <w:rPr>
+          <w:rtl w:val="0"/>
+        </w:rPr>
+        <w:t xml:space="preserve">Visualiza la hora de registro y ultima actividad</w:t>
+      </w:r>
+    </w:p>
+    <w:p>
+      <w:pPr>
+        <w:numPr>
+          <w:ilvl w:val="2"/>
+          <w:numId w:val="4"/>
+        </w:numPr>
+        <w:ind w:left="2160" w:hanging="360"/>
+        <w:contextualSpacing w:val="1"/>
+        <w:rPr>
+          <w:u w:val="none"/>
+        </w:rPr>
+      </w:pPr>
+      <w:r>
+        <w:rPr>
+          <w:rtl w:val="0"/>
+        </w:rPr>
+        <w:t xml:space="preserve">Selecciona eliminar reserva</w:t>
+      </w:r>
+    </w:p>
+    <w:p>
+      <w:pPr>
+        <w:numPr>
+          <w:ilvl w:val="2"/>
+          <w:numId w:val="4"/>
+        </w:numPr>
+        <w:ind w:left="2160" w:hanging="360"/>
+        <w:contextualSpacing w:val="1"/>
+        <w:rPr>
+          <w:u w:val="none"/>
+        </w:rPr>
+      </w:pPr>
+      <w:r>
+        <w:rPr>
+          <w:rtl w:val="0"/>
+        </w:rPr>
+        <w:t xml:space="preserve">Confirma elminiación</w:t>
+      </w:r>
+    </w:p>
+    <w:p>
+      <w:pPr>
+        <w:numPr>
+          <w:ilvl w:val="2"/>
+          <w:numId w:val="4"/>
+        </w:numPr>
+        <w:ind w:left="2160" w:hanging="360"/>
+        <w:contextualSpacing w:val="1"/>
+        <w:rPr>
+          <w:u w:val="none"/>
+        </w:rPr>
+      </w:pPr>
+      <w:r>
+        <w:rPr>
+          <w:rtl w:val="0"/>
+        </w:rPr>
         <w:t xml:space="preserve">Fin</w:t>
       </w:r>
     </w:p>
@@ -1364,9 +2139,7 @@
         </w:numPr>
         <w:ind w:left="1440" w:hanging="360"/>
         <w:contextualSpacing w:val="1"/>
-        <w:rPr>
-          <w:u w:val="none"/>
-        </w:rPr>
+        <w:rPr/>
       </w:pPr>
       <w:r>
         <w:rPr>
@@ -1391,6 +2164,323 @@
         <w:rPr>
           <w:rtl w:val="0"/>
         </w:rPr>
+        <w:t xml:space="preserve">El usuario ha ingresado al sistema con un usuario administrador</w:t>
+      </w:r>
+    </w:p>
+    <w:p>
+      <w:pPr>
+        <w:numPr>
+          <w:ilvl w:val="2"/>
+          <w:numId w:val="4"/>
+        </w:numPr>
+        <w:ind w:left="2160" w:hanging="360"/>
+        <w:contextualSpacing w:val="1"/>
+        <w:rPr>
+          <w:u w:val="none"/>
+        </w:rPr>
+      </w:pPr>
+      <w:r>
+        <w:rPr>
+          <w:rtl w:val="0"/>
+        </w:rPr>
+        <w:t xml:space="preserve">Existen reservas que se encuentran inactivas</w:t>
+      </w:r>
+    </w:p>
+    <w:p>
+      <w:pPr>
+        <w:numPr>
+          <w:ilvl w:val="1"/>
+          <w:numId w:val="4"/>
+        </w:numPr>
+        <w:ind w:left="1440" w:hanging="360"/>
+        <w:contextualSpacing w:val="1"/>
+        <w:rPr/>
+      </w:pPr>
+      <w:r>
+        <w:rPr>
+          <w:rtl w:val="0"/>
+        </w:rPr>
+        <w:t xml:space="preserve">Poscondición:</w:t>
+      </w:r>
+    </w:p>
+    <w:p>
+      <w:pPr>
+        <w:numPr>
+          <w:ilvl w:val="2"/>
+          <w:numId w:val="4"/>
+        </w:numPr>
+        <w:ind w:left="2160" w:hanging="360"/>
+        <w:contextualSpacing w:val="1"/>
+        <w:rPr>
+          <w:u w:val="none"/>
+        </w:rPr>
+      </w:pPr>
+      <w:r>
+        <w:rPr>
+          <w:rtl w:val="0"/>
+        </w:rPr>
+        <w:t xml:space="preserve">Se elimina la reserva pendiente inactiva</w:t>
+      </w:r>
+    </w:p>
+    <w:p>
+      <w:pPr>
+        <w:numPr>
+          <w:ilvl w:val="0"/>
+          <w:numId w:val="4"/>
+        </w:numPr>
+        <w:ind w:left="720" w:hanging="360"/>
+        <w:contextualSpacing w:val="1"/>
+        <w:rPr/>
+      </w:pPr>
+      <w:r>
+        <w:rPr>
+          <w:rtl w:val="0"/>
+        </w:rPr>
+        <w:t xml:space="preserve">Confirmar reserva</w:t>
+      </w:r>
+    </w:p>
+    <w:p>
+      <w:pPr>
+        <w:numPr>
+          <w:ilvl w:val="1"/>
+          <w:numId w:val="4"/>
+        </w:numPr>
+        <w:ind w:left="1440" w:hanging="360"/>
+        <w:contextualSpacing w:val="1"/>
+        <w:rPr>
+          <w:u w:val="none"/>
+        </w:rPr>
+      </w:pPr>
+      <w:r>
+        <w:rPr>
+          <w:rtl w:val="0"/>
+        </w:rPr>
+        <w:t xml:space="preserve">Actores</w:t>
+      </w:r>
+    </w:p>
+    <w:p>
+      <w:pPr>
+        <w:numPr>
+          <w:ilvl w:val="2"/>
+          <w:numId w:val="4"/>
+        </w:numPr>
+        <w:ind w:left="2160" w:hanging="360"/>
+        <w:contextualSpacing w:val="1"/>
+        <w:rPr>
+          <w:u w:val="none"/>
+        </w:rPr>
+      </w:pPr>
+      <w:r>
+        <w:rPr>
+          <w:rtl w:val="0"/>
+        </w:rPr>
+        <w:t xml:space="preserve">Usuario organizador</w:t>
+      </w:r>
+    </w:p>
+    <w:p>
+      <w:pPr>
+        <w:numPr>
+          <w:ilvl w:val="1"/>
+          <w:numId w:val="4"/>
+        </w:numPr>
+        <w:ind w:left="1440" w:hanging="360"/>
+        <w:contextualSpacing w:val="1"/>
+        <w:rPr>
+          <w:u w:val="none"/>
+        </w:rPr>
+      </w:pPr>
+      <w:r>
+        <w:rPr>
+          <w:rtl w:val="0"/>
+        </w:rPr>
+        <w:t xml:space="preserve">Descripción</w:t>
+      </w:r>
+    </w:p>
+    <w:p>
+      <w:pPr>
+        <w:numPr>
+          <w:ilvl w:val="2"/>
+          <w:numId w:val="4"/>
+        </w:numPr>
+        <w:ind w:left="2160" w:hanging="360"/>
+        <w:contextualSpacing w:val="1"/>
+        <w:rPr>
+          <w:u w:val="none"/>
+        </w:rPr>
+      </w:pPr>
+      <w:r>
+        <w:rPr>
+          <w:rtl w:val="0"/>
+        </w:rPr>
+        <w:t xml:space="preserve">El usuario organizador está listo para confirmar la reserva de la cancha y listo para pagar y realizar un contrato con la empresa para el uso de la cancha.</w:t>
+      </w:r>
+    </w:p>
+    <w:p>
+      <w:pPr>
+        <w:numPr>
+          <w:ilvl w:val="1"/>
+          <w:numId w:val="4"/>
+        </w:numPr>
+        <w:ind w:left="1440" w:hanging="360"/>
+        <w:contextualSpacing w:val="1"/>
+        <w:rPr>
+          <w:u w:val="none"/>
+        </w:rPr>
+      </w:pPr>
+      <w:r>
+        <w:rPr>
+          <w:rtl w:val="0"/>
+        </w:rPr>
+        <w:t xml:space="preserve">Flujo regular</w:t>
+      </w:r>
+    </w:p>
+    <w:p>
+      <w:pPr>
+        <w:numPr>
+          <w:ilvl w:val="2"/>
+          <w:numId w:val="4"/>
+        </w:numPr>
+        <w:ind w:left="2160" w:hanging="360"/>
+        <w:contextualSpacing w:val="1"/>
+        <w:rPr>
+          <w:u w:val="none"/>
+        </w:rPr>
+      </w:pPr>
+      <w:r>
+        <w:rPr>
+          <w:rtl w:val="0"/>
+        </w:rPr>
+        <w:t xml:space="preserve">Ingresa a interfaz de organizador</w:t>
+      </w:r>
+    </w:p>
+    <w:p>
+      <w:pPr>
+        <w:numPr>
+          <w:ilvl w:val="2"/>
+          <w:numId w:val="4"/>
+        </w:numPr>
+        <w:ind w:left="2160" w:hanging="360"/>
+        <w:contextualSpacing w:val="1"/>
+        <w:rPr>
+          <w:u w:val="none"/>
+        </w:rPr>
+      </w:pPr>
+      <w:r>
+        <w:rPr>
+          <w:rtl w:val="0"/>
+        </w:rPr>
+        <w:t xml:space="preserve">Visualiza lista de participantes (10 participantes)</w:t>
+      </w:r>
+    </w:p>
+    <w:p>
+      <w:pPr>
+        <w:numPr>
+          <w:ilvl w:val="2"/>
+          <w:numId w:val="4"/>
+        </w:numPr>
+        <w:ind w:left="2160" w:hanging="360"/>
+        <w:contextualSpacing w:val="1"/>
+        <w:rPr>
+          <w:u w:val="none"/>
+        </w:rPr>
+      </w:pPr>
+      <w:r>
+        <w:rPr>
+          <w:rtl w:val="0"/>
+        </w:rPr>
+        <w:t xml:space="preserve">Selecciona el botón de confirmar reserva</w:t>
+      </w:r>
+    </w:p>
+    <w:p>
+      <w:pPr>
+        <w:numPr>
+          <w:ilvl w:val="2"/>
+          <w:numId w:val="4"/>
+        </w:numPr>
+        <w:ind w:left="2160" w:hanging="360"/>
+        <w:contextualSpacing w:val="1"/>
+        <w:rPr>
+          <w:u w:val="none"/>
+        </w:rPr>
+      </w:pPr>
+      <w:r>
+        <w:rPr>
+          <w:rtl w:val="0"/>
+        </w:rPr>
+        <w:t xml:space="preserve">Ingresa método de pago</w:t>
+      </w:r>
+    </w:p>
+    <w:p>
+      <w:pPr>
+        <w:numPr>
+          <w:ilvl w:val="2"/>
+          <w:numId w:val="4"/>
+        </w:numPr>
+        <w:ind w:left="2160" w:hanging="360"/>
+        <w:contextualSpacing w:val="1"/>
+        <w:rPr>
+          <w:u w:val="none"/>
+        </w:rPr>
+      </w:pPr>
+      <w:r>
+        <w:rPr>
+          <w:rtl w:val="0"/>
+        </w:rPr>
+        <w:t xml:space="preserve">Visualiza la ventana de transacción satisfactoria</w:t>
+      </w:r>
+    </w:p>
+    <w:p>
+      <w:pPr>
+        <w:numPr>
+          <w:ilvl w:val="2"/>
+          <w:numId w:val="4"/>
+        </w:numPr>
+        <w:ind w:left="2160" w:hanging="360"/>
+        <w:contextualSpacing w:val="1"/>
+        <w:rPr>
+          <w:u w:val="none"/>
+        </w:rPr>
+      </w:pPr>
+      <w:r>
+        <w:rPr>
+          <w:rtl w:val="0"/>
+        </w:rPr>
+        <w:t xml:space="preserve">Fin</w:t>
+      </w:r>
+    </w:p>
+    <w:p>
+      <w:pPr>
+        <w:numPr>
+          <w:ilvl w:val="1"/>
+          <w:numId w:val="4"/>
+        </w:numPr>
+        <w:ind w:left="1440" w:hanging="360"/>
+        <w:contextualSpacing w:val="1"/>
+        <w:rPr/>
+      </w:pPr>
+      <w:r>
+        <w:rPr>
+          <w:rtl w:val="0"/>
+        </w:rPr>
+        <w:t xml:space="preserve">Precondición:</w:t>
+      </w:r>
+    </w:p>
+    <w:p>
+      <w:pPr>
+        <w:numPr>
+          <w:ilvl w:val="2"/>
+          <w:numId w:val="4"/>
+        </w:numPr>
+        <w:ind w:left="2160" w:hanging="360"/>
+        <w:contextualSpacing w:val="1"/>
+        <w:rPr>
+          <w:u w:val="none"/>
+        </w:rPr>
+      </w:pPr>
+      <w:r>
+        <w:rPr>
+          <w:rtl w:val="0"/>
+        </w:rPr>
         <w:t xml:space="preserve">El usuario ha ingresado al sistema</w:t>
       </w:r>
     </w:p>
@@ -1410,7 +2500,7 @@
         <w:rPr>
           <w:rtl w:val="0"/>
         </w:rPr>
-        <w:t xml:space="preserve">Existen canchas disponibles a la hora que el usuario desea</w:t>
+        <w:t xml:space="preserve">Tiene una reserva pendiente</w:t>
       </w:r>
     </w:p>
     <w:p>
@@ -1421,9 +2511,7 @@
         </w:numPr>
         <w:ind w:left="1440" w:hanging="360"/>
         <w:contextualSpacing w:val="1"/>
-        <w:rPr>
-          <w:u w:val="none"/>
-        </w:rPr>
+        <w:rPr/>
       </w:pPr>
       <w:r>
         <w:rPr>
@@ -1448,601 +2536,103 @@
         <w:rPr>
           <w:rtl w:val="0"/>
         </w:rPr>
-        <w:t xml:space="preserve">La participación del usuario queda registrada</w:t>
-      </w:r>
-    </w:p>
-    <w:p>
-      <w:pPr>
-        <w:numPr>
-          <w:ilvl w:val="0"/>
-          <w:numId w:val="4"/>
-        </w:numPr>
-        <w:ind w:left="720" w:hanging="360"/>
-        <w:contextualSpacing w:val="1"/>
-        <w:rPr/>
-      </w:pPr>
-      <w:r>
-        <w:rPr>
-          <w:rtl w:val="0"/>
-        </w:rPr>
-        <w:t xml:space="preserve">Visualizar lista de participantes (Organizador)</w:t>
-      </w:r>
-    </w:p>
-    <w:p>
-      <w:pPr>
-        <w:numPr>
-          <w:ilvl w:val="1"/>
-          <w:numId w:val="4"/>
-        </w:numPr>
-        <w:ind w:left="1440" w:hanging="360"/>
-        <w:contextualSpacing w:val="1"/>
-        <w:rPr>
-          <w:u w:val="none"/>
-        </w:rPr>
-      </w:pPr>
-      <w:r>
-        <w:rPr>
-          <w:rtl w:val="0"/>
-        </w:rPr>
-        <w:t xml:space="preserve">Ingresa a interfaz de organizador</w:t>
-      </w:r>
-    </w:p>
-    <w:p>
-      <w:pPr>
-        <w:numPr>
-          <w:ilvl w:val="1"/>
-          <w:numId w:val="4"/>
-        </w:numPr>
-        <w:ind w:left="1440" w:hanging="360"/>
-        <w:contextualSpacing w:val="1"/>
-        <w:rPr>
-          <w:u w:val="none"/>
-        </w:rPr>
-      </w:pPr>
-      <w:r>
-        <w:rPr>
-          <w:rtl w:val="0"/>
-        </w:rPr>
-        <w:t xml:space="preserve">Visualiza la lista de participantes</w:t>
-      </w:r>
-    </w:p>
-    <w:p>
-      <w:pPr>
-        <w:numPr>
-          <w:ilvl w:val="1"/>
-          <w:numId w:val="4"/>
-        </w:numPr>
-        <w:ind w:left="1440" w:hanging="360"/>
-        <w:contextualSpacing w:val="1"/>
-        <w:rPr>
-          <w:u w:val="none"/>
-        </w:rPr>
-      </w:pPr>
-      <w:r>
-        <w:rPr>
-          <w:rtl w:val="0"/>
-        </w:rPr>
-        <w:t xml:space="preserve">Fin</w:t>
-      </w:r>
-    </w:p>
-    <w:p>
-      <w:pPr>
-        <w:numPr>
-          <w:ilvl w:val="1"/>
-          <w:numId w:val="4"/>
-        </w:numPr>
-        <w:ind w:left="1440" w:hanging="360"/>
-        <w:contextualSpacing w:val="1"/>
-        <w:rPr>
-          <w:u w:val="none"/>
-        </w:rPr>
-      </w:pPr>
-      <w:r>
-        <w:rPr>
-          <w:rtl w:val="0"/>
-        </w:rPr>
-        <w:t xml:space="preserve">Precondición:</w:t>
-      </w:r>
-    </w:p>
-    <w:p>
-      <w:pPr>
-        <w:numPr>
-          <w:ilvl w:val="2"/>
-          <w:numId w:val="4"/>
-        </w:numPr>
-        <w:ind w:left="2160" w:hanging="360"/>
-        <w:contextualSpacing w:val="1"/>
-        <w:rPr>
-          <w:u w:val="none"/>
-        </w:rPr>
-      </w:pPr>
-      <w:r>
-        <w:rPr>
-          <w:rtl w:val="0"/>
-        </w:rPr>
-        <w:t xml:space="preserve">El usuario ha ingresado al sistema</w:t>
-      </w:r>
-    </w:p>
-    <w:p>
-      <w:pPr>
-        <w:numPr>
-          <w:ilvl w:val="2"/>
-          <w:numId w:val="4"/>
-        </w:numPr>
-        <w:ind w:left="2160" w:hanging="360"/>
-        <w:contextualSpacing w:val="1"/>
-        <w:rPr>
-          <w:u w:val="none"/>
-        </w:rPr>
-      </w:pPr>
-      <w:r>
-        <w:rPr>
-          <w:rtl w:val="0"/>
-        </w:rPr>
-        <w:t xml:space="preserve">Tiene una reserva pendiente</w:t>
-      </w:r>
-    </w:p>
-    <w:p>
-      <w:pPr>
-        <w:numPr>
-          <w:ilvl w:val="1"/>
-          <w:numId w:val="4"/>
-        </w:numPr>
-        <w:ind w:left="1440" w:hanging="360"/>
-        <w:contextualSpacing w:val="1"/>
-        <w:rPr>
-          <w:u w:val="none"/>
-        </w:rPr>
-      </w:pPr>
-      <w:r>
-        <w:rPr>
-          <w:rtl w:val="0"/>
-        </w:rPr>
-        <w:t xml:space="preserve">Poscondición:</w:t>
-      </w:r>
-    </w:p>
-    <w:p>
-      <w:pPr>
-        <w:numPr>
-          <w:ilvl w:val="2"/>
-          <w:numId w:val="4"/>
-        </w:numPr>
-        <w:ind w:left="2160" w:hanging="360"/>
-        <w:contextualSpacing w:val="1"/>
-        <w:rPr>
-          <w:u w:val="none"/>
-        </w:rPr>
-      </w:pPr>
-      <w:r>
-        <w:rPr>
-          <w:rtl w:val="0"/>
-        </w:rPr>
-        <w:t xml:space="preserve">Visualiza satisfactoriamente los usuarios que se han comprometido a participar.</w:t>
-      </w:r>
-    </w:p>
-    <w:p>
-      <w:pPr>
-        <w:numPr>
-          <w:ilvl w:val="0"/>
-          <w:numId w:val="4"/>
-        </w:numPr>
-        <w:ind w:left="720" w:hanging="360"/>
-        <w:contextualSpacing w:val="1"/>
-        <w:rPr/>
-      </w:pPr>
-      <w:r>
-        <w:rPr>
-          <w:rtl w:val="0"/>
-        </w:rPr>
-        <w:t xml:space="preserve">Remover reservas caducas</w:t>
-      </w:r>
-    </w:p>
-    <w:p>
-      <w:pPr>
-        <w:numPr>
-          <w:ilvl w:val="1"/>
-          <w:numId w:val="4"/>
-        </w:numPr>
-        <w:ind w:left="1440" w:hanging="360"/>
-        <w:contextualSpacing w:val="1"/>
-        <w:rPr>
-          <w:u w:val="none"/>
-        </w:rPr>
-      </w:pPr>
-      <w:r>
-        <w:rPr>
-          <w:rtl w:val="0"/>
-        </w:rPr>
-        <w:t xml:space="preserve">Ingresa a interfaz de reserva inactiva</w:t>
-      </w:r>
-    </w:p>
-    <w:p>
-      <w:pPr>
-        <w:numPr>
-          <w:ilvl w:val="1"/>
-          <w:numId w:val="4"/>
-        </w:numPr>
-        <w:ind w:left="1440" w:hanging="360"/>
-        <w:contextualSpacing w:val="1"/>
-        <w:rPr>
-          <w:u w:val="none"/>
-        </w:rPr>
-      </w:pPr>
-      <w:r>
-        <w:rPr>
-          <w:rtl w:val="0"/>
-        </w:rPr>
-        <w:t xml:space="preserve">Visualiza la hora de registro y ultima actividad</w:t>
-      </w:r>
-    </w:p>
-    <w:p>
-      <w:pPr>
-        <w:numPr>
-          <w:ilvl w:val="1"/>
-          <w:numId w:val="4"/>
-        </w:numPr>
-        <w:ind w:left="1440" w:hanging="360"/>
-        <w:contextualSpacing w:val="1"/>
-        <w:rPr>
-          <w:u w:val="none"/>
-        </w:rPr>
-      </w:pPr>
-      <w:r>
-        <w:rPr>
-          <w:rtl w:val="0"/>
-        </w:rPr>
-        <w:t xml:space="preserve">Selecciona eliminar reserva</w:t>
-      </w:r>
-    </w:p>
-    <w:p>
-      <w:pPr>
-        <w:numPr>
-          <w:ilvl w:val="1"/>
-          <w:numId w:val="4"/>
-        </w:numPr>
-        <w:ind w:left="1440" w:hanging="360"/>
-        <w:contextualSpacing w:val="1"/>
-        <w:rPr>
-          <w:u w:val="none"/>
-        </w:rPr>
-      </w:pPr>
-      <w:r>
-        <w:rPr>
-          <w:rtl w:val="0"/>
-        </w:rPr>
-        <w:t xml:space="preserve">Confirma elminiación</w:t>
-      </w:r>
-    </w:p>
-    <w:p>
-      <w:pPr>
-        <w:numPr>
-          <w:ilvl w:val="1"/>
-          <w:numId w:val="4"/>
-        </w:numPr>
-        <w:ind w:left="1440" w:hanging="360"/>
-        <w:contextualSpacing w:val="1"/>
-        <w:rPr>
-          <w:u w:val="none"/>
-        </w:rPr>
-      </w:pPr>
-      <w:r>
-        <w:rPr>
-          <w:rtl w:val="0"/>
-        </w:rPr>
-        <w:t xml:space="preserve">Fin</w:t>
-      </w:r>
-    </w:p>
-    <w:p>
-      <w:pPr>
-        <w:numPr>
-          <w:ilvl w:val="1"/>
-          <w:numId w:val="4"/>
-        </w:numPr>
-        <w:ind w:left="1440" w:hanging="360"/>
-        <w:contextualSpacing w:val="1"/>
-        <w:rPr/>
-      </w:pPr>
-      <w:r>
-        <w:rPr>
-          <w:rtl w:val="0"/>
-        </w:rPr>
-        <w:t xml:space="preserve">Precondición:</w:t>
-      </w:r>
-    </w:p>
-    <w:p>
-      <w:pPr>
-        <w:numPr>
-          <w:ilvl w:val="2"/>
-          <w:numId w:val="4"/>
-        </w:numPr>
-        <w:ind w:left="2160" w:hanging="360"/>
-        <w:contextualSpacing w:val="1"/>
-        <w:rPr>
-          <w:u w:val="none"/>
-        </w:rPr>
-      </w:pPr>
-      <w:r>
-        <w:rPr>
-          <w:rtl w:val="0"/>
-        </w:rPr>
-        <w:t xml:space="preserve">El usuario ha ingresado al sistema con un usuario administrador</w:t>
-      </w:r>
-    </w:p>
-    <w:p>
-      <w:pPr>
-        <w:numPr>
-          <w:ilvl w:val="2"/>
-          <w:numId w:val="4"/>
-        </w:numPr>
-        <w:ind w:left="2160" w:hanging="360"/>
-        <w:contextualSpacing w:val="1"/>
-        <w:rPr>
-          <w:u w:val="none"/>
-        </w:rPr>
-      </w:pPr>
-      <w:r>
-        <w:rPr>
-          <w:rtl w:val="0"/>
-        </w:rPr>
-        <w:t xml:space="preserve">Existen reservas que se encuentran inactivas</w:t>
-      </w:r>
-    </w:p>
-    <w:p>
-      <w:pPr>
-        <w:numPr>
-          <w:ilvl w:val="1"/>
-          <w:numId w:val="4"/>
-        </w:numPr>
-        <w:ind w:left="1440" w:hanging="360"/>
-        <w:contextualSpacing w:val="1"/>
-        <w:rPr/>
-      </w:pPr>
-      <w:r>
-        <w:rPr>
-          <w:rtl w:val="0"/>
-        </w:rPr>
-        <w:t xml:space="preserve">Poscondición:</w:t>
-      </w:r>
-    </w:p>
-    <w:p>
-      <w:pPr>
-        <w:numPr>
-          <w:ilvl w:val="2"/>
-          <w:numId w:val="4"/>
-        </w:numPr>
-        <w:ind w:left="2160" w:hanging="360"/>
-        <w:contextualSpacing w:val="1"/>
-        <w:rPr>
-          <w:u w:val="none"/>
-        </w:rPr>
-      </w:pPr>
-      <w:r>
-        <w:rPr>
-          <w:rtl w:val="0"/>
-        </w:rPr>
-        <w:t xml:space="preserve">Se elimina la reserva pendiente inactiva</w:t>
-      </w:r>
-    </w:p>
-    <w:p>
-      <w:pPr>
-        <w:numPr>
-          <w:ilvl w:val="0"/>
-          <w:numId w:val="4"/>
-        </w:numPr>
-        <w:ind w:left="720" w:hanging="360"/>
-        <w:contextualSpacing w:val="1"/>
-        <w:rPr/>
-      </w:pPr>
-      <w:r>
-        <w:rPr>
-          <w:rtl w:val="0"/>
-        </w:rPr>
-        <w:t xml:space="preserve">Confirmar reserva</w:t>
-      </w:r>
-    </w:p>
-    <w:p>
-      <w:pPr>
-        <w:numPr>
-          <w:ilvl w:val="1"/>
-          <w:numId w:val="4"/>
-        </w:numPr>
-        <w:ind w:left="1440" w:hanging="360"/>
-        <w:contextualSpacing w:val="1"/>
-        <w:rPr>
-          <w:u w:val="none"/>
-        </w:rPr>
-      </w:pPr>
-      <w:r>
-        <w:rPr>
-          <w:rtl w:val="0"/>
-        </w:rPr>
-        <w:t xml:space="preserve">Ingresa a interfaz de organizador</w:t>
-      </w:r>
-    </w:p>
-    <w:p>
-      <w:pPr>
-        <w:numPr>
-          <w:ilvl w:val="1"/>
-          <w:numId w:val="4"/>
-        </w:numPr>
-        <w:ind w:left="1440" w:hanging="360"/>
-        <w:contextualSpacing w:val="1"/>
-        <w:rPr>
-          <w:u w:val="none"/>
-        </w:rPr>
-      </w:pPr>
-      <w:r>
-        <w:rPr>
-          <w:rtl w:val="0"/>
-        </w:rPr>
-        <w:t xml:space="preserve">Visualiza lista de participantes (10 participantes)</w:t>
-      </w:r>
-    </w:p>
-    <w:p>
-      <w:pPr>
-        <w:numPr>
-          <w:ilvl w:val="1"/>
-          <w:numId w:val="4"/>
-        </w:numPr>
-        <w:ind w:left="1440" w:hanging="360"/>
-        <w:contextualSpacing w:val="1"/>
-        <w:rPr>
-          <w:u w:val="none"/>
-        </w:rPr>
-      </w:pPr>
-      <w:r>
-        <w:rPr>
-          <w:rtl w:val="0"/>
-        </w:rPr>
-        <w:t xml:space="preserve">Selecciona el botón de confirmar reserva</w:t>
-      </w:r>
-    </w:p>
-    <w:p>
-      <w:pPr>
-        <w:numPr>
-          <w:ilvl w:val="1"/>
-          <w:numId w:val="4"/>
-        </w:numPr>
-        <w:ind w:left="1440" w:hanging="360"/>
-        <w:contextualSpacing w:val="1"/>
-        <w:rPr>
-          <w:u w:val="none"/>
-        </w:rPr>
-      </w:pPr>
-      <w:r>
-        <w:rPr>
-          <w:rtl w:val="0"/>
-        </w:rPr>
-        <w:t xml:space="preserve">Ingresa método de pago</w:t>
-      </w:r>
-    </w:p>
-    <w:p>
-      <w:pPr>
-        <w:numPr>
-          <w:ilvl w:val="1"/>
-          <w:numId w:val="4"/>
-        </w:numPr>
-        <w:ind w:left="1440" w:hanging="360"/>
-        <w:contextualSpacing w:val="1"/>
-        <w:rPr>
-          <w:u w:val="none"/>
-        </w:rPr>
-      </w:pPr>
-      <w:r>
-        <w:rPr>
-          <w:rtl w:val="0"/>
-        </w:rPr>
-        <w:t xml:space="preserve">Visualiza la ventana de transacción satisfactoria</w:t>
-      </w:r>
-    </w:p>
-    <w:p>
-      <w:pPr>
-        <w:numPr>
-          <w:ilvl w:val="1"/>
-          <w:numId w:val="4"/>
-        </w:numPr>
-        <w:ind w:left="1440" w:hanging="360"/>
-        <w:contextualSpacing w:val="1"/>
-        <w:rPr>
-          <w:u w:val="none"/>
-        </w:rPr>
-      </w:pPr>
-      <w:r>
-        <w:rPr>
-          <w:rtl w:val="0"/>
-        </w:rPr>
-        <w:t xml:space="preserve">Fin</w:t>
-      </w:r>
-    </w:p>
-    <w:p>
-      <w:pPr>
-        <w:numPr>
-          <w:ilvl w:val="1"/>
-          <w:numId w:val="4"/>
-        </w:numPr>
-        <w:ind w:left="1440" w:hanging="360"/>
-        <w:contextualSpacing w:val="1"/>
-        <w:rPr/>
-      </w:pPr>
-      <w:r>
-        <w:rPr>
-          <w:rtl w:val="0"/>
-        </w:rPr>
-        <w:t xml:space="preserve">Precondición:</w:t>
-      </w:r>
-    </w:p>
-    <w:p>
-      <w:pPr>
-        <w:numPr>
-          <w:ilvl w:val="2"/>
-          <w:numId w:val="4"/>
-        </w:numPr>
-        <w:ind w:left="2160" w:hanging="360"/>
-        <w:contextualSpacing w:val="1"/>
-        <w:rPr>
-          <w:u w:val="none"/>
-        </w:rPr>
-      </w:pPr>
-      <w:r>
-        <w:rPr>
-          <w:rtl w:val="0"/>
-        </w:rPr>
-        <w:t xml:space="preserve">El usuario ha ingresado al sistema</w:t>
-      </w:r>
-    </w:p>
-    <w:p>
-      <w:pPr>
-        <w:numPr>
-          <w:ilvl w:val="2"/>
-          <w:numId w:val="4"/>
-        </w:numPr>
-        <w:ind w:left="2160" w:hanging="360"/>
-        <w:contextualSpacing w:val="1"/>
-        <w:rPr>
-          <w:u w:val="none"/>
-        </w:rPr>
-      </w:pPr>
-      <w:r>
-        <w:rPr>
-          <w:rtl w:val="0"/>
-        </w:rPr>
-        <w:t xml:space="preserve">Tiene una reserva pendiente</w:t>
-      </w:r>
-    </w:p>
-    <w:p>
-      <w:pPr>
-        <w:numPr>
-          <w:ilvl w:val="1"/>
-          <w:numId w:val="4"/>
-        </w:numPr>
-        <w:ind w:left="1440" w:hanging="360"/>
-        <w:contextualSpacing w:val="1"/>
-        <w:rPr/>
-      </w:pPr>
-      <w:r>
-        <w:rPr>
-          <w:rtl w:val="0"/>
-        </w:rPr>
-        <w:t xml:space="preserve">Poscondición:</w:t>
-      </w:r>
-    </w:p>
-    <w:p>
-      <w:pPr>
-        <w:numPr>
-          <w:ilvl w:val="2"/>
-          <w:numId w:val="4"/>
-        </w:numPr>
-        <w:ind w:left="2160" w:hanging="360"/>
-        <w:contextualSpacing w:val="1"/>
-        <w:rPr>
-          <w:u w:val="none"/>
-        </w:rPr>
-      </w:pPr>
-      <w:r>
-        <w:rPr>
-          <w:rtl w:val="0"/>
-        </w:rPr>
         <w:t xml:space="preserve">Se realiza satisfactoriamente el pago</w:t>
+      </w:r>
+    </w:p>
+    <w:p>
+      <w:pPr>
+        <w:ind w:left="720" w:firstLine="0"/>
+        <w:contextualSpacing w:val="0"/>
+        <w:rPr/>
+      </w:pPr>
+      <w:r>
+        <w:rPr>
+          <w:rtl w:val="0"/>
+        </w:rPr>
+      </w:r>
+    </w:p>
+    <w:p>
+      <w:pPr>
+        <w:ind w:left="720" w:firstLine="0"/>
+        <w:contextualSpacing w:val="0"/>
+        <w:rPr/>
+      </w:pPr>
+      <w:r>
+        <w:rPr>
+          <w:rtl w:val="0"/>
+        </w:rPr>
+      </w:r>
+    </w:p>
+    <w:p>
+      <w:pPr>
+        <w:ind w:left="720" w:firstLine="0"/>
+        <w:contextualSpacing w:val="0"/>
+        <w:rPr/>
+      </w:pPr>
+      <w:r>
+        <w:rPr>
+          <w:rtl w:val="0"/>
+        </w:rPr>
+      </w:r>
+    </w:p>
+    <w:p>
+      <w:pPr>
+        <w:ind w:left="720" w:firstLine="0"/>
+        <w:contextualSpacing w:val="0"/>
+        <w:rPr/>
+      </w:pPr>
+      <w:r>
+        <w:rPr>
+          <w:rtl w:val="0"/>
+        </w:rPr>
+      </w:r>
+    </w:p>
+    <w:p>
+      <w:pPr>
+        <w:ind w:left="720" w:firstLine="0"/>
+        <w:contextualSpacing w:val="0"/>
+        <w:rPr/>
+      </w:pPr>
+      <w:r>
+        <w:rPr>
+          <w:rtl w:val="0"/>
+        </w:rPr>
+      </w:r>
+    </w:p>
+    <w:p>
+      <w:pPr>
+        <w:ind w:left="720" w:firstLine="0"/>
+        <w:contextualSpacing w:val="0"/>
+        <w:rPr/>
+      </w:pPr>
+      <w:r>
+        <w:rPr>
+          <w:rtl w:val="0"/>
+        </w:rPr>
+      </w:r>
+    </w:p>
+    <w:p>
+      <w:pPr>
+        <w:ind w:left="720" w:firstLine="0"/>
+        <w:contextualSpacing w:val="0"/>
+        <w:rPr/>
+      </w:pPr>
+      <w:r>
+        <w:rPr>
+          <w:rtl w:val="0"/>
+        </w:rPr>
+      </w:r>
+    </w:p>
+    <w:p>
+      <w:pPr>
+        <w:ind w:left="720" w:firstLine="0"/>
+        <w:contextualSpacing w:val="0"/>
+        <w:rPr/>
+      </w:pPr>
+      <w:r>
+        <w:rPr>
+          <w:rtl w:val="0"/>
+        </w:rPr>
       </w:r>
     </w:p>
     <w:p>
@@ -2171,12 +2761,12 @@
           <wp:inline distB="114300" distT="114300" distL="114300" distR="114300">
             <wp:extent cx="5734050" cy="3594100"/>
             <wp:effectExtent b="0" l="0" r="0" t="0"/>
-            <wp:docPr id="2" name="image4.png"/>
+            <wp:docPr id="2" name="image6.png"/>
             <a:graphic>
               <a:graphicData uri="http://schemas.openxmlformats.org/drawingml/2006/picture">
                 <pic:pic>
                   <pic:nvPicPr>
-                    <pic:cNvPr id="0" name="image4.png"/>
+                    <pic:cNvPr id="0" name="image6.png"/>
                     <pic:cNvPicPr preferRelativeResize="0"/>
                   </pic:nvPicPr>
                   <pic:blipFill>
@@ -2274,12 +2864,12 @@
           <wp:inline distB="114300" distT="114300" distL="114300" distR="114300">
             <wp:extent cx="4581525" cy="3667125"/>
             <wp:effectExtent b="0" l="0" r="0" t="0"/>
-            <wp:docPr id="4" name="image8.png"/>
+            <wp:docPr id="4" name="image9.png"/>
             <a:graphic>
               <a:graphicData uri="http://schemas.openxmlformats.org/drawingml/2006/picture">
                 <pic:pic>
                   <pic:nvPicPr>
-                    <pic:cNvPr id="0" name="image8.png"/>
+                    <pic:cNvPr id="0" name="image9.png"/>
                     <pic:cNvPicPr preferRelativeResize="0"/>
                   </pic:nvPicPr>
                   <pic:blipFill>
@@ -2331,12 +2921,12 @@
           <wp:inline distB="114300" distT="114300" distL="114300" distR="114300">
             <wp:extent cx="4438650" cy="4524375"/>
             <wp:effectExtent b="0" l="0" r="0" t="0"/>
-            <wp:docPr id="1" name="image2.png"/>
+            <wp:docPr id="1" name="image3.png"/>
             <a:graphic>
               <a:graphicData uri="http://schemas.openxmlformats.org/drawingml/2006/picture">
                 <pic:pic>
                   <pic:nvPicPr>
-                    <pic:cNvPr id="0" name="image2.png"/>
+                    <pic:cNvPr id="0" name="image3.png"/>
                     <pic:cNvPicPr preferRelativeResize="0"/>
                   </pic:nvPicPr>
                   <pic:blipFill>

</xml_diff>

<commit_message>
Imagen pregunta 3 casos de uso
</commit_message>
<xml_diff>
--- a/Tarea Academica 1.docx
+++ b/Tarea Academica 1.docx
@@ -992,6 +992,52 @@
         <w:rPr/>
       </w:pPr>
       <w:r>
+        <w:rPr/>
+        <w:drawing>
+          <wp:inline distB="114300" distT="114300" distL="114300" distR="114300">
+            <wp:extent cx="5734050" cy="3683000"/>
+            <wp:effectExtent b="0" l="0" r="0" t="0"/>
+            <wp:docPr id="2" name="image9.png"/>
+            <a:graphic>
+              <a:graphicData uri="http://schemas.openxmlformats.org/drawingml/2006/picture">
+                <pic:pic>
+                  <pic:nvPicPr>
+                    <pic:cNvPr id="0" name="image9.png"/>
+                    <pic:cNvPicPr preferRelativeResize="0"/>
+                  </pic:nvPicPr>
+                  <pic:blipFill>
+                    <a:blip r:embed="rId7"/>
+                    <a:srcRect b="0" l="0" r="0" t="0"/>
+                    <a:stretch>
+                      <a:fillRect/>
+                    </a:stretch>
+                  </pic:blipFill>
+                  <pic:spPr>
+                    <a:xfrm>
+                      <a:off x="0" y="0"/>
+                      <a:ext cx="5734050" cy="3683000"/>
+                    </a:xfrm>
+                    <a:prstGeom prst="rect"/>
+                    <a:ln/>
+                  </pic:spPr>
+                </pic:pic>
+              </a:graphicData>
+            </a:graphic>
+          </wp:inline>
+        </w:drawing>
+      </w:r>
+      <w:r>
+        <w:rPr>
+          <w:rtl w:val="0"/>
+        </w:rPr>
+      </w:r>
+    </w:p>
+    <w:p>
+      <w:pPr>
+        <w:contextualSpacing w:val="0"/>
+        <w:rPr/>
+      </w:pPr>
+      <w:r>
         <w:rPr>
           <w:rtl w:val="0"/>
         </w:rPr>
@@ -2627,54 +2673,6 @@
           <w:rtl w:val="0"/>
         </w:rPr>
         <w:t xml:space="preserve">Se realiza satisfactoriamente el pago</w:t>
-      </w:r>
-    </w:p>
-    <w:p>
-      <w:pPr>
-        <w:ind w:left="720" w:firstLine="0"/>
-        <w:contextualSpacing w:val="0"/>
-        <w:rPr/>
-      </w:pPr>
-      <w:r>
-        <w:rPr>
-          <w:rtl w:val="0"/>
-        </w:rPr>
-      </w:r>
-    </w:p>
-    <w:p>
-      <w:pPr>
-        <w:ind w:left="720" w:firstLine="0"/>
-        <w:contextualSpacing w:val="0"/>
-        <w:rPr/>
-      </w:pPr>
-      <w:r>
-        <w:rPr>
-          <w:rtl w:val="0"/>
-        </w:rPr>
-      </w:r>
-    </w:p>
-    <w:p>
-      <w:pPr>
-        <w:ind w:left="720" w:firstLine="0"/>
-        <w:contextualSpacing w:val="0"/>
-        <w:rPr/>
-      </w:pPr>
-      <w:r>
-        <w:rPr>
-          <w:rtl w:val="0"/>
-        </w:rPr>
-      </w:r>
-    </w:p>
-    <w:p>
-      <w:pPr>
-        <w:ind w:left="720" w:firstLine="0"/>
-        <w:contextualSpacing w:val="0"/>
-        <w:rPr/>
-      </w:pPr>
-      <w:r>
-        <w:rPr>
-          <w:rtl w:val="0"/>
-        </w:rPr>
       </w:r>
     </w:p>
     <w:p>
@@ -2794,16 +2792,16 @@
           <wp:inline distB="114300" distT="114300" distL="114300" distR="114300">
             <wp:extent cx="5734050" cy="3060700"/>
             <wp:effectExtent b="0" l="0" r="0" t="0"/>
-            <wp:docPr id="2" name="image8.png"/>
+            <wp:docPr id="3" name="image10.png"/>
             <a:graphic>
               <a:graphicData uri="http://schemas.openxmlformats.org/drawingml/2006/picture">
                 <pic:pic>
                   <pic:nvPicPr>
-                    <pic:cNvPr id="0" name="image8.png"/>
+                    <pic:cNvPr id="0" name="image10.png"/>
                     <pic:cNvPicPr preferRelativeResize="0"/>
                   </pic:nvPicPr>
                   <pic:blipFill>
-                    <a:blip r:embed="rId7"/>
+                    <a:blip r:embed="rId8"/>
                     <a:srcRect b="0" l="0" r="0" t="0"/>
                     <a:stretch>
                       <a:fillRect/>
@@ -2851,16 +2849,16 @@
           <wp:inline distB="114300" distT="114300" distL="114300" distR="114300">
             <wp:extent cx="5734050" cy="3594100"/>
             <wp:effectExtent b="0" l="0" r="0" t="0"/>
-            <wp:docPr id="4" name="image10.png"/>
+            <wp:docPr id="5" name="image12.png"/>
             <a:graphic>
               <a:graphicData uri="http://schemas.openxmlformats.org/drawingml/2006/picture">
                 <pic:pic>
                   <pic:nvPicPr>
-                    <pic:cNvPr id="0" name="image10.png"/>
+                    <pic:cNvPr id="0" name="image12.png"/>
                     <pic:cNvPicPr preferRelativeResize="0"/>
                   </pic:nvPicPr>
                   <pic:blipFill>
-                    <a:blip r:embed="rId8"/>
+                    <a:blip r:embed="rId9"/>
                     <a:srcRect b="0" l="0" r="0" t="0"/>
                     <a:stretch>
                       <a:fillRect/>
@@ -2908,16 +2906,16 @@
           <wp:inline distB="114300" distT="114300" distL="114300" distR="114300">
             <wp:extent cx="4114800" cy="3009900"/>
             <wp:effectExtent b="0" l="0" r="0" t="0"/>
-            <wp:docPr id="6" name="image12.png"/>
+            <wp:docPr id="7" name="image14.png"/>
             <a:graphic>
               <a:graphicData uri="http://schemas.openxmlformats.org/drawingml/2006/picture">
                 <pic:pic>
                   <pic:nvPicPr>
-                    <pic:cNvPr id="0" name="image12.png"/>
+                    <pic:cNvPr id="0" name="image14.png"/>
                     <pic:cNvPicPr preferRelativeResize="0"/>
                   </pic:nvPicPr>
                   <pic:blipFill>
-                    <a:blip r:embed="rId9"/>
+                    <a:blip r:embed="rId10"/>
                     <a:srcRect b="0" l="0" r="0" t="0"/>
                     <a:stretch>
                       <a:fillRect/>
@@ -2954,16 +2952,16 @@
           <wp:inline distB="114300" distT="114300" distL="114300" distR="114300">
             <wp:extent cx="4581525" cy="3667125"/>
             <wp:effectExtent b="0" l="0" r="0" t="0"/>
-            <wp:docPr id="5" name="image11.png"/>
+            <wp:docPr id="6" name="image13.png"/>
             <a:graphic>
               <a:graphicData uri="http://schemas.openxmlformats.org/drawingml/2006/picture">
                 <pic:pic>
                   <pic:nvPicPr>
-                    <pic:cNvPr id="0" name="image11.png"/>
+                    <pic:cNvPr id="0" name="image13.png"/>
                     <pic:cNvPicPr preferRelativeResize="0"/>
                   </pic:nvPicPr>
                   <pic:blipFill>
-                    <a:blip r:embed="rId10"/>
+                    <a:blip r:embed="rId11"/>
                     <a:srcRect b="0" l="0" r="0" t="0"/>
                     <a:stretch>
                       <a:fillRect/>
@@ -3011,16 +3009,16 @@
           <wp:inline distB="114300" distT="114300" distL="114300" distR="114300">
             <wp:extent cx="4438650" cy="4524375"/>
             <wp:effectExtent b="0" l="0" r="0" t="0"/>
-            <wp:docPr id="3" name="image9.png"/>
+            <wp:docPr id="4" name="image11.png"/>
             <a:graphic>
               <a:graphicData uri="http://schemas.openxmlformats.org/drawingml/2006/picture">
                 <pic:pic>
                   <pic:nvPicPr>
-                    <pic:cNvPr id="0" name="image9.png"/>
+                    <pic:cNvPr id="0" name="image11.png"/>
                     <pic:cNvPicPr preferRelativeResize="0"/>
                   </pic:nvPicPr>
                   <pic:blipFill>
-                    <a:blip r:embed="rId11"/>
+                    <a:blip r:embed="rId12"/>
                     <a:srcRect b="0" l="0" r="0" t="0"/>
                     <a:stretch>
                       <a:fillRect/>

</xml_diff>